<commit_message>
Management of the files articles, change into .php
</commit_message>
<xml_diff>
--- a/documentation/Cahier des charges.docx
+++ b/documentation/Cahier des charges.docx
@@ -85,7 +85,47 @@
           <w:sz w:val="24"/>
           <w:szCs w:val="24"/>
         </w:rPr>
-        <w:t>Rose écarlate</w:t>
+        <w:t>www.r</w:t>
+      </w:r>
+      <w:r>
+        <w:rPr>
+          <w:rFonts w:ascii="Times New Roman" w:hAnsi="Times New Roman" w:cs="Times New Roman"/>
+          <w:b/>
+          <w:bCs/>
+          <w:sz w:val="24"/>
+          <w:szCs w:val="24"/>
+        </w:rPr>
+        <w:t>ose</w:t>
+      </w:r>
+      <w:r>
+        <w:rPr>
+          <w:rFonts w:ascii="Times New Roman" w:hAnsi="Times New Roman" w:cs="Times New Roman"/>
+          <w:b/>
+          <w:bCs/>
+          <w:sz w:val="24"/>
+          <w:szCs w:val="24"/>
+        </w:rPr>
+        <w:t>e</w:t>
+      </w:r>
+      <w:r>
+        <w:rPr>
+          <w:rFonts w:ascii="Times New Roman" w:hAnsi="Times New Roman" w:cs="Times New Roman"/>
+          <w:b/>
+          <w:bCs/>
+          <w:sz w:val="24"/>
+          <w:szCs w:val="24"/>
+        </w:rPr>
+        <w:t>carlate</w:t>
+      </w:r>
+      <w:r>
+        <w:rPr>
+          <w:rFonts w:ascii="Times New Roman" w:hAnsi="Times New Roman" w:cs="Times New Roman"/>
+          <w:b/>
+          <w:bCs/>
+          <w:sz w:val="24"/>
+          <w:szCs w:val="24"/>
+        </w:rPr>
+        <w:t>.fr</w:t>
       </w:r>
     </w:p>
     <w:p>
@@ -616,7 +656,23 @@
           <w:sz w:val="24"/>
           <w:szCs w:val="24"/>
         </w:rPr>
-        <w:t xml:space="preserve"> est une boutique d'une vente de fleurs basée sur </w:t>
+        <w:t xml:space="preserve"> est une boutique de vente de fleurs basée </w:t>
+      </w:r>
+      <w:r>
+        <w:rPr>
+          <w:rFonts w:ascii="Times New Roman" w:hAnsi="Times New Roman" w:cs="Times New Roman"/>
+          <w:sz w:val="24"/>
+          <w:szCs w:val="24"/>
+        </w:rPr>
+        <w:t>à</w:t>
+      </w:r>
+      <w:r>
+        <w:rPr>
+          <w:rFonts w:ascii="Times New Roman" w:hAnsi="Times New Roman" w:cs="Times New Roman"/>
+          <w:sz w:val="24"/>
+          <w:szCs w:val="24"/>
+        </w:rPr>
+        <w:t xml:space="preserve"> </w:t>
       </w:r>
       <w:r>
         <w:rPr>
@@ -755,6 +811,23 @@
       <w:pPr>
         <w:rPr>
           <w:rFonts w:ascii="Times New Roman" w:hAnsi="Times New Roman" w:cs="Times New Roman"/>
+          <w:sz w:val="24"/>
+          <w:szCs w:val="24"/>
+        </w:rPr>
+      </w:pPr>
+      <w:r>
+        <w:rPr>
+          <w:rFonts w:ascii="Times New Roman" w:hAnsi="Times New Roman" w:cs="Times New Roman"/>
+          <w:sz w:val="24"/>
+          <w:szCs w:val="24"/>
+        </w:rPr>
+        <w:t>Dans un troisième temps un CRM.</w:t>
+      </w:r>
+    </w:p>
+    <w:p>
+      <w:pPr>
+        <w:rPr>
+          <w:rFonts w:ascii="Times New Roman" w:hAnsi="Times New Roman" w:cs="Times New Roman"/>
           <w:sz w:val="28"/>
           <w:szCs w:val="28"/>
         </w:rPr>
@@ -807,7 +880,7 @@
           <w:sz w:val="24"/>
           <w:szCs w:val="24"/>
         </w:rPr>
-        <w:t>cible de clientelle est très large</w:t>
+        <w:t>cible clientelle est très large</w:t>
       </w:r>
       <w:r>
         <w:rPr>
@@ -898,15 +971,79 @@
           <w:sz w:val="24"/>
           <w:szCs w:val="24"/>
         </w:rPr>
-        <w:t>En sachant que l'on fait en moyenne 30 ventes par jour, on part sur la m</w:t>
-      </w:r>
-      <w:r>
-        <w:rPr>
-          <w:rFonts w:ascii="Times New Roman" w:hAnsi="Times New Roman" w:cs="Times New Roman"/>
-          <w:sz w:val="24"/>
-          <w:szCs w:val="24"/>
-        </w:rPr>
-        <w:t>ême moyenne au niveau visite sur notre site internet.</w:t>
+        <w:t>En sachant que l'on fait en moyenne 30 ventes</w:t>
+      </w:r>
+      <w:r>
+        <w:rPr>
+          <w:rFonts w:ascii="Times New Roman" w:hAnsi="Times New Roman" w:cs="Times New Roman"/>
+          <w:sz w:val="24"/>
+          <w:szCs w:val="24"/>
+        </w:rPr>
+        <w:t>/</w:t>
+      </w:r>
+      <w:r>
+        <w:rPr>
+          <w:rFonts w:ascii="Times New Roman" w:hAnsi="Times New Roman" w:cs="Times New Roman"/>
+          <w:sz w:val="24"/>
+          <w:szCs w:val="24"/>
+        </w:rPr>
+        <w:t>jour</w:t>
+      </w:r>
+      <w:r>
+        <w:rPr>
+          <w:rFonts w:ascii="Times New Roman" w:hAnsi="Times New Roman" w:cs="Times New Roman"/>
+          <w:sz w:val="24"/>
+          <w:szCs w:val="24"/>
+        </w:rPr>
+        <w:t>nalières</w:t>
+      </w:r>
+      <w:r>
+        <w:rPr>
+          <w:rFonts w:ascii="Times New Roman" w:hAnsi="Times New Roman" w:cs="Times New Roman"/>
+          <w:sz w:val="24"/>
+          <w:szCs w:val="24"/>
+        </w:rPr>
+        <w:t>, on part sur l</w:t>
+      </w:r>
+      <w:r>
+        <w:rPr>
+          <w:rFonts w:ascii="Times New Roman" w:hAnsi="Times New Roman" w:cs="Times New Roman"/>
+          <w:sz w:val="24"/>
+          <w:szCs w:val="24"/>
+        </w:rPr>
+        <w:t>e</w:t>
+      </w:r>
+      <w:r>
+        <w:rPr>
+          <w:rFonts w:ascii="Times New Roman" w:hAnsi="Times New Roman" w:cs="Times New Roman"/>
+          <w:sz w:val="24"/>
+          <w:szCs w:val="24"/>
+        </w:rPr>
+        <w:t xml:space="preserve"> m</w:t>
+      </w:r>
+      <w:r>
+        <w:rPr>
+          <w:rFonts w:ascii="Times New Roman" w:hAnsi="Times New Roman" w:cs="Times New Roman"/>
+          <w:sz w:val="24"/>
+          <w:szCs w:val="24"/>
+        </w:rPr>
+        <w:t>ême</w:t>
+      </w:r>
+      <w:r>
+        <w:rPr>
+          <w:rFonts w:ascii="Times New Roman" w:hAnsi="Times New Roman" w:cs="Times New Roman"/>
+          <w:sz w:val="24"/>
+          <w:szCs w:val="24"/>
+        </w:rPr>
+        <w:t xml:space="preserve"> nombre de visites journali</w:t>
+      </w:r>
+      <w:r>
+        <w:rPr>
+          <w:rFonts w:ascii="Times New Roman" w:hAnsi="Times New Roman" w:cs="Times New Roman"/>
+          <w:sz w:val="24"/>
+          <w:szCs w:val="24"/>
+        </w:rPr>
+        <w:t>ères</w:t>
       </w:r>
       <w:r>
         <w:rPr>
@@ -916,6 +1053,38 @@
         </w:rPr>
         <w:t xml:space="preserve"> </w:t>
       </w:r>
+      <w:r>
+        <w:rPr>
+          <w:rFonts w:ascii="Times New Roman" w:hAnsi="Times New Roman" w:cs="Times New Roman"/>
+          <w:sz w:val="24"/>
+          <w:szCs w:val="24"/>
+        </w:rPr>
+        <w:t xml:space="preserve">au niveau </w:t>
+      </w:r>
+      <w:r>
+        <w:rPr>
+          <w:rFonts w:ascii="Times New Roman" w:hAnsi="Times New Roman" w:cs="Times New Roman"/>
+          <w:sz w:val="24"/>
+          <w:szCs w:val="24"/>
+        </w:rPr>
+        <w:t>du</w:t>
+      </w:r>
+      <w:r>
+        <w:rPr>
+          <w:rFonts w:ascii="Times New Roman" w:hAnsi="Times New Roman" w:cs="Times New Roman"/>
+          <w:sz w:val="24"/>
+          <w:szCs w:val="24"/>
+        </w:rPr>
+        <w:t xml:space="preserve"> site internet.</w:t>
+      </w:r>
+      <w:r>
+        <w:rPr>
+          <w:rFonts w:ascii="Times New Roman" w:hAnsi="Times New Roman" w:cs="Times New Roman"/>
+          <w:sz w:val="24"/>
+          <w:szCs w:val="24"/>
+        </w:rPr>
+        <w:t xml:space="preserve"> </w:t>
+      </w:r>
     </w:p>
     <w:p>
       <w:pPr>
@@ -965,7 +1134,55 @@
           <w:sz w:val="24"/>
           <w:szCs w:val="24"/>
         </w:rPr>
-        <w:t>Notre site internet pourra etre parcourru en francais. Il devra etre responsive.</w:t>
+        <w:t xml:space="preserve">Notre site internet pourra </w:t>
+      </w:r>
+      <w:r>
+        <w:rPr>
+          <w:rFonts w:ascii="Times New Roman" w:hAnsi="Times New Roman" w:cs="Times New Roman"/>
+          <w:sz w:val="24"/>
+          <w:szCs w:val="24"/>
+        </w:rPr>
+        <w:t>ê</w:t>
+      </w:r>
+      <w:r>
+        <w:rPr>
+          <w:rFonts w:ascii="Times New Roman" w:hAnsi="Times New Roman" w:cs="Times New Roman"/>
+          <w:sz w:val="24"/>
+          <w:szCs w:val="24"/>
+        </w:rPr>
+        <w:t>tre parcourru en fran</w:t>
+      </w:r>
+      <w:r>
+        <w:rPr>
+          <w:rFonts w:ascii="Times New Roman" w:hAnsi="Times New Roman" w:cs="Times New Roman"/>
+          <w:sz w:val="24"/>
+          <w:szCs w:val="24"/>
+        </w:rPr>
+        <w:t>ç</w:t>
+      </w:r>
+      <w:r>
+        <w:rPr>
+          <w:rFonts w:ascii="Times New Roman" w:hAnsi="Times New Roman" w:cs="Times New Roman"/>
+          <w:sz w:val="24"/>
+          <w:szCs w:val="24"/>
+        </w:rPr>
+        <w:t xml:space="preserve">ais. Il devra </w:t>
+      </w:r>
+      <w:r>
+        <w:rPr>
+          <w:rFonts w:ascii="Times New Roman" w:hAnsi="Times New Roman" w:cs="Times New Roman"/>
+          <w:sz w:val="24"/>
+          <w:szCs w:val="24"/>
+        </w:rPr>
+        <w:t>ê</w:t>
+      </w:r>
+      <w:r>
+        <w:rPr>
+          <w:rFonts w:ascii="Times New Roman" w:hAnsi="Times New Roman" w:cs="Times New Roman"/>
+          <w:sz w:val="24"/>
+          <w:szCs w:val="24"/>
+        </w:rPr>
+        <w:t>tre responsive.</w:t>
       </w:r>
     </w:p>
     <w:p>
@@ -1051,15 +1268,7 @@
           <w:sz w:val="24"/>
           <w:szCs w:val="24"/>
         </w:rPr>
-        <w:t>La charte graphique est composé d'un logo et d'un police d'écriture</w:t>
-      </w:r>
-      <w:r>
-        <w:rPr>
-          <w:rFonts w:ascii="Times New Roman" w:hAnsi="Times New Roman" w:cs="Times New Roman"/>
-          <w:sz w:val="24"/>
-          <w:szCs w:val="24"/>
-        </w:rPr>
-        <w:t xml:space="preserve"> s</w:t>
+        <w:t>La charte graphique est composé d'un logo et d'un</w:t>
       </w:r>
       <w:r>
         <w:rPr>
@@ -1075,13 +1284,19 @@
           <w:sz w:val="24"/>
           <w:szCs w:val="24"/>
         </w:rPr>
-        <w:t xml:space="preserve">ra du </w:t>
-      </w:r>
-      <w:r>
-        <w:rPr>
-          <w:rFonts w:ascii="Times New Roman" w:hAnsi="Times New Roman" w:cs="Times New Roman"/>
-          <w:i/>
-          <w:iCs/>
+        <w:t xml:space="preserve"> police d'écriture</w:t>
+      </w:r>
+      <w:r>
+        <w:rPr>
+          <w:rFonts w:ascii="Times New Roman" w:hAnsi="Times New Roman" w:cs="Times New Roman"/>
+          <w:sz w:val="24"/>
+          <w:szCs w:val="24"/>
+        </w:rPr>
+        <w:t xml:space="preserve"> </w:t>
+      </w:r>
+      <w:r>
+        <w:rPr>
+          <w:rFonts w:ascii="Times New Roman" w:hAnsi="Times New Roman" w:cs="Times New Roman"/>
           <w:sz w:val="24"/>
           <w:szCs w:val="24"/>
         </w:rPr>
@@ -1110,47 +1325,39 @@
           <w:sz w:val="24"/>
           <w:szCs w:val="24"/>
         </w:rPr>
-        <w:t>Le nom de la structure sera en rouge</w:t>
-      </w:r>
-      <w:r>
-        <w:rPr>
-          <w:rFonts w:ascii="Times New Roman" w:hAnsi="Times New Roman" w:cs="Times New Roman"/>
-          <w:sz w:val="24"/>
-          <w:szCs w:val="24"/>
-        </w:rPr>
-        <w:t xml:space="preserve"> et le</w:t>
-      </w:r>
-      <w:r>
-        <w:rPr>
-          <w:rFonts w:ascii="Times New Roman" w:hAnsi="Times New Roman" w:cs="Times New Roman"/>
-          <w:sz w:val="24"/>
-          <w:szCs w:val="24"/>
-        </w:rPr>
-        <w:t xml:space="preserve"> reste du</w:t>
-      </w:r>
-      <w:r>
-        <w:rPr>
-          <w:rFonts w:ascii="Times New Roman" w:hAnsi="Times New Roman" w:cs="Times New Roman"/>
-          <w:sz w:val="24"/>
-          <w:szCs w:val="24"/>
-        </w:rPr>
-        <w:t xml:space="preserve"> texte </w:t>
-      </w:r>
-      <w:r>
-        <w:rPr>
-          <w:rFonts w:ascii="Times New Roman" w:hAnsi="Times New Roman" w:cs="Times New Roman"/>
-          <w:sz w:val="24"/>
-          <w:szCs w:val="24"/>
-        </w:rPr>
-        <w:t>sera en</w:t>
-      </w:r>
-      <w:r>
-        <w:rPr>
-          <w:rFonts w:ascii="Times New Roman" w:hAnsi="Times New Roman" w:cs="Times New Roman"/>
-          <w:sz w:val="24"/>
-          <w:szCs w:val="24"/>
-        </w:rPr>
-        <w:t xml:space="preserve"> noir. </w:t>
+        <w:t>Le nom de la structure se</w:t>
+      </w:r>
+      <w:r>
+        <w:rPr>
+          <w:rFonts w:ascii="Times New Roman" w:hAnsi="Times New Roman" w:cs="Times New Roman"/>
+          <w:sz w:val="24"/>
+          <w:szCs w:val="24"/>
+        </w:rPr>
+        <w:t>ra en Jaune dorés</w:t>
+      </w:r>
+      <w:r>
+        <w:rPr>
+          <w:rFonts w:ascii="Times New Roman" w:hAnsi="Times New Roman" w:cs="Times New Roman"/>
+          <w:sz w:val="24"/>
+          <w:szCs w:val="24"/>
+        </w:rPr>
+        <w:t>, le</w:t>
+      </w:r>
+      <w:r>
+        <w:rPr>
+          <w:rFonts w:ascii="Times New Roman" w:hAnsi="Times New Roman" w:cs="Times New Roman"/>
+          <w:sz w:val="24"/>
+          <w:szCs w:val="24"/>
+        </w:rPr>
+        <w:t xml:space="preserve"> slogan en gris silver et le texte en noir</w:t>
+      </w:r>
+      <w:r>
+        <w:rPr>
+          <w:rFonts w:ascii="Times New Roman" w:hAnsi="Times New Roman" w:cs="Times New Roman"/>
+          <w:sz w:val="24"/>
+          <w:szCs w:val="24"/>
+        </w:rPr>
+        <w:t xml:space="preserve">. </w:t>
       </w:r>
     </w:p>
     <w:p>
@@ -1175,23 +1382,15 @@
           <w:sz w:val="24"/>
           <w:szCs w:val="24"/>
         </w:rPr>
-        <w:t>iront</w:t>
-      </w:r>
-      <w:r>
-        <w:rPr>
-          <w:rFonts w:ascii="Times New Roman" w:hAnsi="Times New Roman" w:cs="Times New Roman"/>
-          <w:sz w:val="24"/>
-          <w:szCs w:val="24"/>
-        </w:rPr>
-        <w:t xml:space="preserve"> du </w:t>
-      </w:r>
-      <w:r>
-        <w:rPr>
-          <w:rFonts w:ascii="Times New Roman" w:hAnsi="Times New Roman" w:cs="Times New Roman"/>
-          <w:sz w:val="24"/>
-          <w:szCs w:val="24"/>
-        </w:rPr>
-        <w:t>lightgray pour le header, gray pour le main et lightgray pour le footer.</w:t>
+        <w:t>seront blanches pour le header et le main</w:t>
+      </w:r>
+      <w:r>
+        <w:rPr>
+          <w:rFonts w:ascii="Times New Roman" w:hAnsi="Times New Roman" w:cs="Times New Roman"/>
+          <w:sz w:val="24"/>
+          <w:szCs w:val="24"/>
+        </w:rPr>
+        <w:t xml:space="preserve"> et lightgray pour le footer.</w:t>
       </w:r>
     </w:p>
     <w:p>
@@ -1252,6 +1451,14 @@
           </wp:inline>
         </w:drawing>
       </w:r>
+      <w:r>
+        <w:rPr>
+          <w:rFonts w:ascii="Times New Roman" w:hAnsi="Times New Roman" w:cs="Times New Roman"/>
+          <w:sz w:val="24"/>
+          <w:szCs w:val="24"/>
+        </w:rPr>
+        <w:t>Logo</w:t>
+      </w:r>
     </w:p>
     <w:p>
       <w:pPr>
@@ -1282,23 +1489,13 @@
           <w:szCs w:val="32"/>
         </w:rPr>
       </w:pPr>
-    </w:p>
-    <w:p>
-      <w:pPr>
+      <w:r>
         <w:rPr>
           <w:rFonts w:ascii="Times New Roman" w:hAnsi="Times New Roman" w:cs="Times New Roman"/>
           <w:color w:val="4472C4" w:themeColor="accent1"/>
           <w:sz w:val="32"/>
           <w:szCs w:val="32"/>
         </w:rPr>
-      </w:pPr>
-      <w:r>
-        <w:rPr>
-          <w:rFonts w:ascii="Times New Roman" w:hAnsi="Times New Roman" w:cs="Times New Roman"/>
-          <w:color w:val="4472C4" w:themeColor="accent1"/>
-          <w:sz w:val="32"/>
-          <w:szCs w:val="32"/>
-        </w:rPr>
         <w:lastRenderedPageBreak/>
         <w:t>C. Diagrammes UML</w:t>
       </w:r>
@@ -1340,7 +1537,7 @@
           <w:szCs w:val="28"/>
           <w:u w:val="single"/>
         </w:rPr>
-        <w:t>p</w:t>
+        <w:t>de paquetage</w:t>
       </w:r>
       <w:r>
         <w:rPr>
@@ -1350,7 +1547,7 @@
           <w:szCs w:val="28"/>
           <w:u w:val="single"/>
         </w:rPr>
-        <w:t>ackage</w:t>
+        <w:t>s</w:t>
       </w:r>
     </w:p>
     <w:p>
@@ -1371,9 +1568,9 @@
           <w:szCs w:val="28"/>
         </w:rPr>
         <w:drawing>
-          <wp:inline distT="0" distB="0" distL="0" distR="0" wp14:anchorId="033D898E" wp14:editId="7E40629A">
-            <wp:extent cx="6645910" cy="4425315"/>
-            <wp:effectExtent l="0" t="0" r="2540" b="0"/>
+          <wp:inline distT="0" distB="0" distL="0" distR="0" wp14:anchorId="033D898E" wp14:editId="3443447D">
+            <wp:extent cx="5367647" cy="3574157"/>
+            <wp:effectExtent l="0" t="0" r="5080" b="7620"/>
             <wp:docPr id="5" name="Image 5"/>
             <wp:cNvGraphicFramePr>
               <a:graphicFrameLocks xmlns:a="http://schemas.openxmlformats.org/drawingml/2006/main" noChangeAspect="1"/>
@@ -1400,7 +1597,7 @@
                   <pic:spPr>
                     <a:xfrm>
                       <a:off x="0" y="0"/>
-                      <a:ext cx="6645910" cy="4425315"/>
+                      <a:ext cx="5378052" cy="3581086"/>
                     </a:xfrm>
                     <a:prstGeom prst="rect">
                       <a:avLst/>
@@ -1430,149 +1627,9 @@
           <w:color w:val="000000" w:themeColor="text1"/>
           <w:sz w:val="28"/>
           <w:szCs w:val="28"/>
-        </w:rPr>
-      </w:pPr>
-    </w:p>
-    <w:p>
-      <w:pPr>
-        <w:rPr>
-          <w:rFonts w:ascii="Times New Roman" w:hAnsi="Times New Roman" w:cs="Times New Roman"/>
-          <w:color w:val="000000" w:themeColor="text1"/>
-          <w:sz w:val="28"/>
-          <w:szCs w:val="28"/>
-        </w:rPr>
-      </w:pPr>
-    </w:p>
-    <w:p>
-      <w:pPr>
-        <w:rPr>
-          <w:rFonts w:ascii="Times New Roman" w:hAnsi="Times New Roman" w:cs="Times New Roman"/>
-          <w:color w:val="000000" w:themeColor="text1"/>
-          <w:sz w:val="28"/>
-          <w:szCs w:val="28"/>
-        </w:rPr>
-      </w:pPr>
-    </w:p>
-    <w:p>
-      <w:pPr>
-        <w:rPr>
-          <w:rFonts w:ascii="Times New Roman" w:hAnsi="Times New Roman" w:cs="Times New Roman"/>
-          <w:color w:val="000000" w:themeColor="text1"/>
-          <w:sz w:val="28"/>
-          <w:szCs w:val="28"/>
-        </w:rPr>
-      </w:pPr>
-    </w:p>
-    <w:p>
-      <w:pPr>
-        <w:rPr>
-          <w:rFonts w:ascii="Times New Roman" w:hAnsi="Times New Roman" w:cs="Times New Roman"/>
-          <w:color w:val="000000" w:themeColor="text1"/>
-          <w:sz w:val="28"/>
-          <w:szCs w:val="28"/>
-        </w:rPr>
-      </w:pPr>
-    </w:p>
-    <w:p>
-      <w:pPr>
-        <w:rPr>
-          <w:rFonts w:ascii="Times New Roman" w:hAnsi="Times New Roman" w:cs="Times New Roman"/>
-          <w:color w:val="000000" w:themeColor="text1"/>
-          <w:sz w:val="28"/>
-          <w:szCs w:val="28"/>
-        </w:rPr>
-      </w:pPr>
-    </w:p>
-    <w:p>
-      <w:pPr>
-        <w:rPr>
-          <w:rFonts w:ascii="Times New Roman" w:hAnsi="Times New Roman" w:cs="Times New Roman"/>
-          <w:color w:val="000000" w:themeColor="text1"/>
-          <w:sz w:val="28"/>
-          <w:szCs w:val="28"/>
-        </w:rPr>
-      </w:pPr>
-    </w:p>
-    <w:p>
-      <w:pPr>
-        <w:rPr>
-          <w:rFonts w:ascii="Times New Roman" w:hAnsi="Times New Roman" w:cs="Times New Roman"/>
-          <w:color w:val="000000" w:themeColor="text1"/>
-          <w:sz w:val="28"/>
-          <w:szCs w:val="28"/>
-        </w:rPr>
-      </w:pPr>
-    </w:p>
-    <w:p>
-      <w:pPr>
-        <w:rPr>
-          <w:rFonts w:ascii="Times New Roman" w:hAnsi="Times New Roman" w:cs="Times New Roman"/>
-          <w:color w:val="000000" w:themeColor="text1"/>
-          <w:sz w:val="28"/>
-          <w:szCs w:val="28"/>
-        </w:rPr>
-      </w:pPr>
-    </w:p>
-    <w:p>
-      <w:pPr>
-        <w:rPr>
-          <w:rFonts w:ascii="Times New Roman" w:hAnsi="Times New Roman" w:cs="Times New Roman"/>
-          <w:color w:val="000000" w:themeColor="text1"/>
-          <w:sz w:val="28"/>
-          <w:szCs w:val="28"/>
-        </w:rPr>
-      </w:pPr>
-    </w:p>
-    <w:p>
-      <w:pPr>
-        <w:rPr>
-          <w:rFonts w:ascii="Times New Roman" w:hAnsi="Times New Roman" w:cs="Times New Roman"/>
-          <w:color w:val="000000" w:themeColor="text1"/>
-          <w:sz w:val="28"/>
-          <w:szCs w:val="28"/>
-        </w:rPr>
-      </w:pPr>
-    </w:p>
-    <w:p>
-      <w:pPr>
-        <w:rPr>
-          <w:rFonts w:ascii="Times New Roman" w:hAnsi="Times New Roman" w:cs="Times New Roman"/>
-          <w:color w:val="000000" w:themeColor="text1"/>
-          <w:sz w:val="28"/>
-          <w:szCs w:val="28"/>
-        </w:rPr>
-      </w:pPr>
-    </w:p>
-    <w:p>
-      <w:pPr>
-        <w:rPr>
-          <w:rFonts w:ascii="Times New Roman" w:hAnsi="Times New Roman" w:cs="Times New Roman"/>
-          <w:color w:val="000000" w:themeColor="text1"/>
-          <w:sz w:val="28"/>
-          <w:szCs w:val="28"/>
-        </w:rPr>
-      </w:pPr>
-    </w:p>
-    <w:p>
-      <w:pPr>
-        <w:rPr>
-          <w:rFonts w:ascii="Times New Roman" w:hAnsi="Times New Roman" w:cs="Times New Roman"/>
-          <w:color w:val="000000" w:themeColor="text1"/>
-          <w:sz w:val="28"/>
-          <w:szCs w:val="28"/>
           <w:u w:val="single"/>
         </w:rPr>
       </w:pPr>
-      <w:r>
-        <w:rPr>
-          <w:rFonts w:ascii="Times New Roman" w:hAnsi="Times New Roman" w:cs="Times New Roman"/>
-          <w:color w:val="000000" w:themeColor="text1"/>
-          <w:sz w:val="28"/>
-          <w:szCs w:val="28"/>
-        </w:rPr>
-        <w:lastRenderedPageBreak/>
-        <w:t xml:space="preserve">   </w:t>
-      </w:r>
       <w:r>
         <w:rPr>
           <w:rFonts w:ascii="Times New Roman" w:hAnsi="Times New Roman" w:cs="Times New Roman"/>
@@ -1631,10 +1688,10 @@
           <w:szCs w:val="28"/>
         </w:rPr>
         <w:drawing>
-          <wp:inline distT="0" distB="0" distL="0" distR="0" wp14:anchorId="0426F345" wp14:editId="6FF946EB">
-            <wp:extent cx="5467350" cy="8524875"/>
-            <wp:effectExtent l="0" t="0" r="0" b="9525"/>
-            <wp:docPr id="3" name="Image 3"/>
+          <wp:inline distT="0" distB="0" distL="0" distR="0" wp14:anchorId="03B9B89B" wp14:editId="68F1A941">
+            <wp:extent cx="7301510" cy="4138343"/>
+            <wp:effectExtent l="0" t="0" r="0" b="0"/>
+            <wp:docPr id="2" name="Image 2"/>
             <wp:cNvGraphicFramePr>
               <a:graphicFrameLocks xmlns:a="http://schemas.openxmlformats.org/drawingml/2006/main" noChangeAspect="1"/>
             </wp:cNvGraphicFramePr>
@@ -1642,11 +1699,11 @@
               <a:graphicData uri="http://schemas.openxmlformats.org/drawingml/2006/picture">
                 <pic:pic xmlns:pic="http://schemas.openxmlformats.org/drawingml/2006/picture">
                   <pic:nvPicPr>
-                    <pic:cNvPr id="3" name="Image 3"/>
+                    <pic:cNvPr id="2" name="Image 2"/>
                     <pic:cNvPicPr/>
                   </pic:nvPicPr>
                   <pic:blipFill>
-                    <a:blip r:embed="rId7">
+                    <a:blip r:embed="rId7" cstate="print">
                       <a:extLst>
                         <a:ext uri="{28A0092B-C50C-407E-A947-70E740481C1C}">
                           <a14:useLocalDpi xmlns:a14="http://schemas.microsoft.com/office/drawing/2010/main" val="0"/>
@@ -1660,7 +1717,7 @@
                   <pic:spPr>
                     <a:xfrm>
                       <a:off x="0" y="0"/>
-                      <a:ext cx="5467350" cy="8524875"/>
+                      <a:ext cx="7350405" cy="4166056"/>
                     </a:xfrm>
                     <a:prstGeom prst="rect">
                       <a:avLst/>
@@ -1671,25 +1728,6 @@
             </a:graphic>
           </wp:inline>
         </w:drawing>
-      </w:r>
-    </w:p>
-    <w:p>
-      <w:pPr>
-        <w:rPr>
-          <w:rFonts w:ascii="Times New Roman" w:hAnsi="Times New Roman" w:cs="Times New Roman"/>
-          <w:color w:val="000000" w:themeColor="text1"/>
-          <w:sz w:val="28"/>
-          <w:szCs w:val="28"/>
-        </w:rPr>
-      </w:pPr>
-      <w:r>
-        <w:rPr>
-          <w:rFonts w:ascii="Times New Roman" w:hAnsi="Times New Roman" w:cs="Times New Roman"/>
-          <w:color w:val="000000" w:themeColor="text1"/>
-          <w:sz w:val="28"/>
-          <w:szCs w:val="28"/>
-        </w:rPr>
-        <w:t xml:space="preserve">  </w:t>
       </w:r>
     </w:p>
     <w:p>
@@ -2182,15 +2220,97 @@
           <w:sz w:val="24"/>
           <w:szCs w:val="24"/>
         </w:rPr>
-        <w:t xml:space="preserve">Le site contient </w:t>
-      </w:r>
-      <w:r>
-        <w:rPr>
-          <w:rFonts w:ascii="Times New Roman" w:hAnsi="Times New Roman" w:cs="Times New Roman"/>
-          <w:sz w:val="24"/>
-          <w:szCs w:val="24"/>
-        </w:rPr>
-        <w:t xml:space="preserve">une page d'acceuille, une </w:t>
+        <w:t xml:space="preserve">Le site </w:t>
+      </w:r>
+      <w:r>
+        <w:rPr>
+          <w:rFonts w:ascii="Times New Roman" w:hAnsi="Times New Roman" w:cs="Times New Roman"/>
+          <w:sz w:val="24"/>
+          <w:szCs w:val="24"/>
+        </w:rPr>
+        <w:t>devra contenir</w:t>
+      </w:r>
+      <w:r>
+        <w:rPr>
+          <w:rFonts w:ascii="Times New Roman" w:hAnsi="Times New Roman" w:cs="Times New Roman"/>
+          <w:sz w:val="24"/>
+          <w:szCs w:val="24"/>
+        </w:rPr>
+        <w:t xml:space="preserve"> </w:t>
+      </w:r>
+      <w:r>
+        <w:rPr>
+          <w:rFonts w:ascii="Times New Roman" w:hAnsi="Times New Roman" w:cs="Times New Roman"/>
+          <w:sz w:val="24"/>
+          <w:szCs w:val="24"/>
+        </w:rPr>
+        <w:t>une page d'acceuil</w:t>
+      </w:r>
+      <w:r>
+        <w:rPr>
+          <w:rFonts w:ascii="Times New Roman" w:hAnsi="Times New Roman" w:cs="Times New Roman"/>
+          <w:sz w:val="24"/>
+          <w:szCs w:val="24"/>
+        </w:rPr>
+        <w:t>.</w:t>
+      </w:r>
+    </w:p>
+    <w:p>
+      <w:pPr>
+        <w:rPr>
+          <w:rFonts w:ascii="Times New Roman" w:hAnsi="Times New Roman" w:cs="Times New Roman"/>
+          <w:sz w:val="24"/>
+          <w:szCs w:val="24"/>
+        </w:rPr>
+      </w:pPr>
+      <w:r>
+        <w:rPr>
+          <w:rFonts w:ascii="Times New Roman" w:hAnsi="Times New Roman" w:cs="Times New Roman"/>
+          <w:sz w:val="24"/>
+          <w:szCs w:val="24"/>
+        </w:rPr>
+        <w:t>U</w:t>
+      </w:r>
+      <w:r>
+        <w:rPr>
+          <w:rFonts w:ascii="Times New Roman" w:hAnsi="Times New Roman" w:cs="Times New Roman"/>
+          <w:sz w:val="24"/>
+          <w:szCs w:val="24"/>
+        </w:rPr>
+        <w:t>ne présentation de l'équipe</w:t>
+      </w:r>
+      <w:r>
+        <w:rPr>
+          <w:rFonts w:ascii="Times New Roman" w:hAnsi="Times New Roman" w:cs="Times New Roman"/>
+          <w:sz w:val="24"/>
+          <w:szCs w:val="24"/>
+        </w:rPr>
+        <w:t>.</w:t>
+      </w:r>
+    </w:p>
+    <w:p>
+      <w:pPr>
+        <w:rPr>
+          <w:rFonts w:ascii="Times New Roman" w:hAnsi="Times New Roman" w:cs="Times New Roman"/>
+          <w:sz w:val="24"/>
+          <w:szCs w:val="24"/>
+        </w:rPr>
+      </w:pPr>
+      <w:r>
+        <w:rPr>
+          <w:rFonts w:ascii="Times New Roman" w:hAnsi="Times New Roman" w:cs="Times New Roman"/>
+          <w:sz w:val="24"/>
+          <w:szCs w:val="24"/>
+        </w:rPr>
+        <w:t>U</w:t>
+      </w:r>
+      <w:r>
+        <w:rPr>
+          <w:rFonts w:ascii="Times New Roman" w:hAnsi="Times New Roman" w:cs="Times New Roman"/>
+          <w:sz w:val="24"/>
+          <w:szCs w:val="24"/>
+        </w:rPr>
+        <w:t xml:space="preserve">ne </w:t>
       </w:r>
       <w:r>
         <w:rPr>
@@ -2206,63 +2326,152 @@
           <w:sz w:val="24"/>
           <w:szCs w:val="24"/>
         </w:rPr>
-        <w:t>boutique avec une page pour chaque produit</w:t>
-      </w:r>
-      <w:r>
-        <w:rPr>
-          <w:rFonts w:ascii="Times New Roman" w:hAnsi="Times New Roman" w:cs="Times New Roman"/>
-          <w:sz w:val="24"/>
-          <w:szCs w:val="24"/>
-        </w:rPr>
-        <w:t xml:space="preserve">. La possibilité </w:t>
-      </w:r>
-      <w:r>
-        <w:rPr>
-          <w:rFonts w:ascii="Times New Roman" w:hAnsi="Times New Roman" w:cs="Times New Roman"/>
-          <w:sz w:val="24"/>
-          <w:szCs w:val="24"/>
-        </w:rPr>
-        <w:t>d'achat</w:t>
-      </w:r>
-      <w:r>
-        <w:rPr>
-          <w:rFonts w:ascii="Times New Roman" w:hAnsi="Times New Roman" w:cs="Times New Roman"/>
-          <w:sz w:val="24"/>
-          <w:szCs w:val="24"/>
-        </w:rPr>
-        <w:t xml:space="preserve"> avec un panier</w:t>
-      </w:r>
-      <w:r>
-        <w:rPr>
-          <w:rFonts w:ascii="Times New Roman" w:hAnsi="Times New Roman" w:cs="Times New Roman"/>
-          <w:sz w:val="24"/>
-          <w:szCs w:val="24"/>
-        </w:rPr>
-        <w:t xml:space="preserve"> et </w:t>
-      </w:r>
-      <w:r>
-        <w:rPr>
-          <w:rFonts w:ascii="Times New Roman" w:hAnsi="Times New Roman" w:cs="Times New Roman"/>
-          <w:sz w:val="24"/>
-          <w:szCs w:val="24"/>
-        </w:rPr>
-        <w:t xml:space="preserve">un formulaire de contact </w:t>
-      </w:r>
-      <w:r>
-        <w:rPr>
-          <w:rFonts w:ascii="Times New Roman" w:hAnsi="Times New Roman" w:cs="Times New Roman"/>
-          <w:sz w:val="24"/>
-          <w:szCs w:val="24"/>
-        </w:rPr>
-        <w:t xml:space="preserve">pour les commandes spécifiques </w:t>
-      </w:r>
-      <w:r>
-        <w:rPr>
-          <w:rFonts w:ascii="Times New Roman" w:hAnsi="Times New Roman" w:cs="Times New Roman"/>
-          <w:sz w:val="24"/>
-          <w:szCs w:val="24"/>
-        </w:rPr>
-        <w:t xml:space="preserve">avec une carte google pour indentifier </w:t>
+        <w:t xml:space="preserve">boutique </w:t>
+      </w:r>
+      <w:r>
+        <w:rPr>
+          <w:rFonts w:ascii="Times New Roman" w:hAnsi="Times New Roman" w:cs="Times New Roman"/>
+          <w:sz w:val="24"/>
+          <w:szCs w:val="24"/>
+        </w:rPr>
+        <w:t xml:space="preserve">mettant </w:t>
+      </w:r>
+      <w:r>
+        <w:rPr>
+          <w:rFonts w:ascii="Times New Roman" w:hAnsi="Times New Roman" w:cs="Times New Roman"/>
+          <w:sz w:val="24"/>
+          <w:szCs w:val="24"/>
+        </w:rPr>
+        <w:t xml:space="preserve">en évidence </w:t>
+      </w:r>
+      <w:r>
+        <w:rPr>
+          <w:rFonts w:ascii="Times New Roman" w:hAnsi="Times New Roman" w:cs="Times New Roman"/>
+          <w:sz w:val="24"/>
+          <w:szCs w:val="24"/>
+        </w:rPr>
+        <w:t>les produit</w:t>
+      </w:r>
+      <w:r>
+        <w:rPr>
+          <w:rFonts w:ascii="Times New Roman" w:hAnsi="Times New Roman" w:cs="Times New Roman"/>
+          <w:sz w:val="24"/>
+          <w:szCs w:val="24"/>
+        </w:rPr>
+        <w:t>s</w:t>
+      </w:r>
+      <w:r>
+        <w:rPr>
+          <w:rFonts w:ascii="Times New Roman" w:hAnsi="Times New Roman" w:cs="Times New Roman"/>
+          <w:sz w:val="24"/>
+          <w:szCs w:val="24"/>
+        </w:rPr>
+        <w:t xml:space="preserve"> et chaque produit aura sa page</w:t>
+      </w:r>
+      <w:r>
+        <w:rPr>
+          <w:rFonts w:ascii="Times New Roman" w:hAnsi="Times New Roman" w:cs="Times New Roman"/>
+          <w:sz w:val="24"/>
+          <w:szCs w:val="24"/>
+        </w:rPr>
+        <w:t xml:space="preserve">. </w:t>
+      </w:r>
+    </w:p>
+    <w:p>
+      <w:pPr>
+        <w:rPr>
+          <w:rFonts w:ascii="Times New Roman" w:hAnsi="Times New Roman" w:cs="Times New Roman"/>
+          <w:sz w:val="24"/>
+          <w:szCs w:val="24"/>
+        </w:rPr>
+      </w:pPr>
+      <w:r>
+        <w:rPr>
+          <w:rFonts w:ascii="Times New Roman" w:hAnsi="Times New Roman" w:cs="Times New Roman"/>
+          <w:sz w:val="24"/>
+          <w:szCs w:val="24"/>
+        </w:rPr>
+        <w:t xml:space="preserve">Une page contact avec </w:t>
+      </w:r>
+      <w:r>
+        <w:rPr>
+          <w:rFonts w:ascii="Times New Roman" w:hAnsi="Times New Roman" w:cs="Times New Roman"/>
+          <w:sz w:val="24"/>
+          <w:szCs w:val="24"/>
+        </w:rPr>
+        <w:t xml:space="preserve">un formulaire </w:t>
+      </w:r>
+      <w:r>
+        <w:rPr>
+          <w:rFonts w:ascii="Times New Roman" w:hAnsi="Times New Roman" w:cs="Times New Roman"/>
+          <w:sz w:val="24"/>
+          <w:szCs w:val="24"/>
+        </w:rPr>
+        <w:t>pour</w:t>
+      </w:r>
+      <w:r>
+        <w:rPr>
+          <w:rFonts w:ascii="Times New Roman" w:hAnsi="Times New Roman" w:cs="Times New Roman"/>
+          <w:sz w:val="24"/>
+          <w:szCs w:val="24"/>
+        </w:rPr>
+        <w:t xml:space="preserve"> que les user</w:t>
+      </w:r>
+      <w:r>
+        <w:rPr>
+          <w:rFonts w:ascii="Times New Roman" w:hAnsi="Times New Roman" w:cs="Times New Roman"/>
+          <w:sz w:val="24"/>
+          <w:szCs w:val="24"/>
+        </w:rPr>
+        <w:t>s</w:t>
+      </w:r>
+      <w:r>
+        <w:rPr>
+          <w:rFonts w:ascii="Times New Roman" w:hAnsi="Times New Roman" w:cs="Times New Roman"/>
+          <w:sz w:val="24"/>
+          <w:szCs w:val="24"/>
+        </w:rPr>
+        <w:t xml:space="preserve"> puissent nous contacter pour des commandes </w:t>
+      </w:r>
+      <w:r>
+        <w:rPr>
+          <w:rFonts w:ascii="Times New Roman" w:hAnsi="Times New Roman" w:cs="Times New Roman"/>
+          <w:sz w:val="24"/>
+          <w:szCs w:val="24"/>
+        </w:rPr>
+        <w:t xml:space="preserve">spécifiques </w:t>
+      </w:r>
+      <w:r>
+        <w:rPr>
+          <w:rFonts w:ascii="Times New Roman" w:hAnsi="Times New Roman" w:cs="Times New Roman"/>
+          <w:sz w:val="24"/>
+          <w:szCs w:val="24"/>
+        </w:rPr>
+        <w:t>avec u</w:t>
+      </w:r>
+      <w:r>
+        <w:rPr>
+          <w:rFonts w:ascii="Times New Roman" w:hAnsi="Times New Roman" w:cs="Times New Roman"/>
+          <w:sz w:val="24"/>
+          <w:szCs w:val="24"/>
+        </w:rPr>
+        <w:t>ne carte google pour i</w:t>
+      </w:r>
+      <w:r>
+        <w:rPr>
+          <w:rFonts w:ascii="Times New Roman" w:hAnsi="Times New Roman" w:cs="Times New Roman"/>
+          <w:sz w:val="24"/>
+          <w:szCs w:val="24"/>
+        </w:rPr>
+        <w:t>d</w:t>
+      </w:r>
+      <w:r>
+        <w:rPr>
+          <w:rFonts w:ascii="Times New Roman" w:hAnsi="Times New Roman" w:cs="Times New Roman"/>
+          <w:sz w:val="24"/>
+          <w:szCs w:val="24"/>
+        </w:rPr>
+        <w:t xml:space="preserve">entifier </w:t>
       </w:r>
       <w:r>
         <w:rPr>
@@ -2319,66 +2528,6 @@
           <w:sz w:val="24"/>
           <w:szCs w:val="24"/>
         </w:rPr>
-        <w:t>Un visiteur pourra parcourir le site consulter la boutique et envoyer un message sans avoir à se créer un compte client.</w:t>
-      </w:r>
-    </w:p>
-    <w:p>
-      <w:pPr>
-        <w:rPr>
-          <w:rFonts w:ascii="Times New Roman" w:hAnsi="Times New Roman" w:cs="Times New Roman"/>
-          <w:sz w:val="24"/>
-          <w:szCs w:val="24"/>
-        </w:rPr>
-      </w:pPr>
-      <w:r>
-        <w:rPr>
-          <w:rFonts w:ascii="Times New Roman" w:hAnsi="Times New Roman" w:cs="Times New Roman"/>
-          <w:sz w:val="24"/>
-          <w:szCs w:val="24"/>
-        </w:rPr>
-        <w:t>Pour pouvoir acheter un produit le visiteur lors de la transaction viendre à se créer un compte client.</w:t>
-      </w:r>
-    </w:p>
-    <w:p>
-      <w:pPr>
-        <w:rPr>
-          <w:rFonts w:ascii="Times New Roman" w:hAnsi="Times New Roman" w:cs="Times New Roman"/>
-          <w:color w:val="FF0000"/>
-          <w:sz w:val="24"/>
-          <w:szCs w:val="24"/>
-        </w:rPr>
-      </w:pPr>
-      <w:r>
-        <w:rPr>
-          <w:rFonts w:ascii="Times New Roman" w:hAnsi="Times New Roman" w:cs="Times New Roman"/>
-          <w:sz w:val="24"/>
-          <w:szCs w:val="24"/>
-        </w:rPr>
-        <w:t xml:space="preserve">L'administrateur </w:t>
-      </w:r>
-      <w:r>
-        <w:rPr>
-          <w:rFonts w:ascii="Times New Roman" w:hAnsi="Times New Roman" w:cs="Times New Roman"/>
-          <w:sz w:val="24"/>
-          <w:szCs w:val="24"/>
-        </w:rPr>
-        <w:t xml:space="preserve">une fois connecté pourra gérer les produits et consulter le message. </w:t>
-      </w:r>
-    </w:p>
-    <w:p>
-      <w:pPr>
-        <w:rPr>
-          <w:rFonts w:ascii="Times New Roman" w:hAnsi="Times New Roman" w:cs="Times New Roman"/>
-          <w:sz w:val="24"/>
-          <w:szCs w:val="24"/>
-        </w:rPr>
-      </w:pPr>
-      <w:r>
-        <w:rPr>
-          <w:rFonts w:ascii="Times New Roman" w:hAnsi="Times New Roman" w:cs="Times New Roman"/>
-          <w:sz w:val="24"/>
-          <w:szCs w:val="24"/>
-        </w:rPr>
         <w:t>Pour l'instant pas besoin d'acheter des images ni de contenu text</w:t>
       </w:r>
       <w:r>
@@ -2387,7 +2536,79 @@
           <w:sz w:val="24"/>
           <w:szCs w:val="24"/>
         </w:rPr>
-        <w:t xml:space="preserve"> puisque les image et le text sera fournit par le PO.</w:t>
+        <w:t>e</w:t>
+      </w:r>
+      <w:r>
+        <w:rPr>
+          <w:rFonts w:ascii="Times New Roman" w:hAnsi="Times New Roman" w:cs="Times New Roman"/>
+          <w:sz w:val="24"/>
+          <w:szCs w:val="24"/>
+        </w:rPr>
+        <w:t xml:space="preserve"> puisque les image</w:t>
+      </w:r>
+      <w:r>
+        <w:rPr>
+          <w:rFonts w:ascii="Times New Roman" w:hAnsi="Times New Roman" w:cs="Times New Roman"/>
+          <w:sz w:val="24"/>
+          <w:szCs w:val="24"/>
+        </w:rPr>
+        <w:t>s</w:t>
+      </w:r>
+      <w:r>
+        <w:rPr>
+          <w:rFonts w:ascii="Times New Roman" w:hAnsi="Times New Roman" w:cs="Times New Roman"/>
+          <w:sz w:val="24"/>
+          <w:szCs w:val="24"/>
+        </w:rPr>
+        <w:t xml:space="preserve"> et le text</w:t>
+      </w:r>
+      <w:r>
+        <w:rPr>
+          <w:rFonts w:ascii="Times New Roman" w:hAnsi="Times New Roman" w:cs="Times New Roman"/>
+          <w:sz w:val="24"/>
+          <w:szCs w:val="24"/>
+        </w:rPr>
+        <w:t>e</w:t>
+      </w:r>
+      <w:r>
+        <w:rPr>
+          <w:rFonts w:ascii="Times New Roman" w:hAnsi="Times New Roman" w:cs="Times New Roman"/>
+          <w:sz w:val="24"/>
+          <w:szCs w:val="24"/>
+        </w:rPr>
+        <w:t xml:space="preserve"> ser</w:t>
+      </w:r>
+      <w:r>
+        <w:rPr>
+          <w:rFonts w:ascii="Times New Roman" w:hAnsi="Times New Roman" w:cs="Times New Roman"/>
+          <w:sz w:val="24"/>
+          <w:szCs w:val="24"/>
+        </w:rPr>
+        <w:t>ont</w:t>
+      </w:r>
+      <w:r>
+        <w:rPr>
+          <w:rFonts w:ascii="Times New Roman" w:hAnsi="Times New Roman" w:cs="Times New Roman"/>
+          <w:sz w:val="24"/>
+          <w:szCs w:val="24"/>
+        </w:rPr>
+        <w:t xml:space="preserve"> fourni</w:t>
+      </w:r>
+      <w:r>
+        <w:rPr>
+          <w:rFonts w:ascii="Times New Roman" w:hAnsi="Times New Roman" w:cs="Times New Roman"/>
+          <w:sz w:val="24"/>
+          <w:szCs w:val="24"/>
+        </w:rPr>
+        <w:t>s</w:t>
+      </w:r>
+      <w:r>
+        <w:rPr>
+          <w:rFonts w:ascii="Times New Roman" w:hAnsi="Times New Roman" w:cs="Times New Roman"/>
+          <w:sz w:val="24"/>
+          <w:szCs w:val="24"/>
+        </w:rPr>
+        <w:t xml:space="preserve"> par le PO.</w:t>
       </w:r>
     </w:p>
     <w:p>
@@ -2482,7 +2703,23 @@
           <w:sz w:val="24"/>
           <w:szCs w:val="24"/>
         </w:rPr>
-        <w:t xml:space="preserve">La maintnance sera assurée par </w:t>
+        <w:t>La maint</w:t>
+      </w:r>
+      <w:r>
+        <w:rPr>
+          <w:rFonts w:ascii="Times New Roman" w:hAnsi="Times New Roman" w:cs="Times New Roman"/>
+          <w:sz w:val="24"/>
+          <w:szCs w:val="24"/>
+        </w:rPr>
+        <w:t>e</w:t>
+      </w:r>
+      <w:r>
+        <w:rPr>
+          <w:rFonts w:ascii="Times New Roman" w:hAnsi="Times New Roman" w:cs="Times New Roman"/>
+          <w:sz w:val="24"/>
+          <w:szCs w:val="24"/>
+        </w:rPr>
+        <w:t xml:space="preserve">nance sera assurée par </w:t>
       </w:r>
       <w:r>
         <w:rPr>
@@ -2571,7 +2808,32 @@
           <w:sz w:val="24"/>
           <w:szCs w:val="24"/>
         </w:rPr>
-        <w:t>Une formation au back office sera proposé à l'admin du site à la livraison incluant le CRM. (4H)</w:t>
+        <w:t>Une formation au back office sera proposé à l'admin du site à la livraison incluant le CRM.</w:t>
+      </w:r>
+    </w:p>
+    <w:p>
+      <w:pPr>
+        <w:rPr>
+          <w:rFonts w:ascii="Times New Roman" w:hAnsi="Times New Roman" w:cs="Times New Roman"/>
+          <w:sz w:val="24"/>
+          <w:szCs w:val="24"/>
+        </w:rPr>
+      </w:pPr>
+      <w:r>
+        <w:rPr>
+          <w:rFonts w:ascii="Times New Roman" w:hAnsi="Times New Roman" w:cs="Times New Roman"/>
+          <w:sz w:val="24"/>
+          <w:szCs w:val="24"/>
+        </w:rPr>
+        <w:t>(création d'un objet commande ultèrieurement)</w:t>
+      </w:r>
+      <w:r>
+        <w:rPr>
+          <w:rFonts w:ascii="Times New Roman" w:hAnsi="Times New Roman" w:cs="Times New Roman"/>
+          <w:sz w:val="24"/>
+          <w:szCs w:val="24"/>
+        </w:rPr>
+        <w:t xml:space="preserve"> (4H)</w:t>
       </w:r>
     </w:p>
     <w:p>

</xml_diff>